<commit_message>
Modifica EntryCondition UseCase RFC3 - ConfermaRitiro
Apportata modifica nell'entry condition del caso d'uso RFC3
</commit_message>
<xml_diff>
--- a/Documents/Eat&Reorder - Use Cases documents/UC RFC Consegna/RFC3 - ConfermaRitiro.docx
+++ b/Documents/Eat&Reorder - Use Cases documents/UC RFC Consegna/RFC3 - ConfermaRitiro.docx
@@ -192,15 +192,25 @@
               <w:rPr>
                 <w:b/>
                 <w:bCs/>
-              </w:rPr>
-            </w:pPr>
-            <w:r>
-              <w:rPr>
-                <w:b/>
-                <w:bCs/>
-              </w:rPr>
-              <w:t>Il Fattorino ha ritirato il prodotto</w:t>
-            </w:r>
+                <w:u w:val="single"/>
+              </w:rPr>
+            </w:pPr>
+            <w:r>
+              <w:rPr>
+                <w:b/>
+                <w:bCs/>
+              </w:rPr>
+              <w:t xml:space="preserve">Il Fattorino ha ritirato </w:t>
+            </w:r>
+            <w:r>
+              <w:rPr>
+                <w:b/>
+                <w:bCs/>
+              </w:rPr>
+              <w:t>l’ordine</w:t>
+            </w:r>
+            <w:bookmarkStart w:id="0" w:name="_GoBack"/>
+            <w:bookmarkEnd w:id="0"/>
           </w:p>
         </w:tc>
       </w:tr>
@@ -390,8 +400,6 @@
               </w:rPr>
               <w:t xml:space="preserve"> e visualizza i dettagli della consegna</w:t>
             </w:r>
-            <w:bookmarkStart w:id="0" w:name="_GoBack"/>
-            <w:bookmarkEnd w:id="0"/>
           </w:p>
         </w:tc>
       </w:tr>
@@ -625,7 +633,7 @@
       </w:pPr>
     </w:pPrDefault>
   </w:docDefaults>
-  <w:latentStyles w:defLockedState="0" w:defUIPriority="99" w:defSemiHidden="0" w:defUnhideWhenUsed="0" w:defQFormat="0" w:count="377">
+  <w:latentStyles w:defLockedState="0" w:defUIPriority="99" w:defSemiHidden="0" w:defUnhideWhenUsed="0" w:defQFormat="0" w:count="376">
     <w:lsdException w:name="Normal" w:uiPriority="0" w:qFormat="1"/>
     <w:lsdException w:name="heading 1" w:uiPriority="9" w:qFormat="1"/>
     <w:lsdException w:name="heading 2" w:semiHidden="1" w:uiPriority="9" w:unhideWhenUsed="1" w:qFormat="1"/>
@@ -731,6 +739,7 @@
     <w:lsdException w:name="HTML Sample" w:semiHidden="1" w:unhideWhenUsed="1"/>
     <w:lsdException w:name="HTML Typewriter" w:semiHidden="1" w:unhideWhenUsed="1"/>
     <w:lsdException w:name="HTML Variable" w:semiHidden="1" w:unhideWhenUsed="1"/>
+    <w:lsdException w:name="Normal Table" w:semiHidden="1" w:unhideWhenUsed="1"/>
     <w:lsdException w:name="annotation subject" w:semiHidden="1" w:unhideWhenUsed="1"/>
     <w:lsdException w:name="No List" w:semiHidden="1" w:unhideWhenUsed="1"/>
     <w:lsdException w:name="Outline List 1" w:semiHidden="1" w:unhideWhenUsed="1"/>
@@ -777,8 +786,10 @@
     <w:lsdException w:name="Table Subtle 2" w:semiHidden="1" w:unhideWhenUsed="1"/>
     <w:lsdException w:name="Table Web 1" w:semiHidden="1" w:unhideWhenUsed="1"/>
     <w:lsdException w:name="Table Web 2" w:semiHidden="1" w:unhideWhenUsed="1"/>
+    <w:lsdException w:name="Table Web 3" w:semiHidden="1" w:unhideWhenUsed="1"/>
     <w:lsdException w:name="Balloon Text" w:semiHidden="1" w:unhideWhenUsed="1"/>
     <w:lsdException w:name="Table Grid" w:uiPriority="39"/>
+    <w:lsdException w:name="Table Theme" w:semiHidden="1" w:unhideWhenUsed="1"/>
     <w:lsdException w:name="Placeholder Text" w:semiHidden="1"/>
     <w:lsdException w:name="No Spacing" w:uiPriority="1" w:qFormat="1"/>
     <w:lsdException w:name="Light Shading" w:uiPriority="60"/>
@@ -999,7 +1010,6 @@
     <w:lsdException w:name="Hashtag" w:semiHidden="1" w:unhideWhenUsed="1"/>
     <w:lsdException w:name="Unresolved Mention" w:semiHidden="1" w:unhideWhenUsed="1"/>
     <w:lsdException w:name="Smart Link" w:semiHidden="1" w:unhideWhenUsed="1"/>
-    <w:lsdException w:name="Smart Link Error" w:semiHidden="1" w:unhideWhenUsed="1"/>
   </w:latentStyles>
   <w:style w:type="paragraph" w:default="1" w:styleId="Normale">
     <w:name w:val="Normal"/>

</xml_diff>